<commit_message>
Sree:Adding the field names to the test data
</commit_message>
<xml_diff>
--- a/Machine Learning Report.docx
+++ b/Machine Learning Report.docx
@@ -2725,7 +2725,6 @@
           <w:b/>
           <w:sz w:val="32"/>
           <w:szCs w:val="32"/>
-          <w:u w:val="single"/>
         </w:rPr>
       </w:pPr>
       <w:r>
@@ -2734,7 +2733,26 @@
           <w:b/>
           <w:sz w:val="32"/>
           <w:szCs w:val="32"/>
-          <w:u w:val="single"/>
+        </w:rPr>
+        <w:t>Conclusion:</w:t>
+      </w:r>
+      <w:bookmarkStart w:id="0" w:name="_GoBack"/>
+      <w:bookmarkEnd w:id="0"/>
+      <w:r>
+        <w:rPr>
+          <w:rFonts w:eastAsia="Cambria"/>
+          <w:b/>
+          <w:sz w:val="32"/>
+          <w:szCs w:val="32"/>
+        </w:rPr>
+        <w:t xml:space="preserve"> </w:t>
+      </w:r>
+      <w:r>
+        <w:rPr>
+          <w:rFonts w:eastAsia="Cambria"/>
+          <w:b/>
+          <w:sz w:val="32"/>
+          <w:szCs w:val="32"/>
         </w:rPr>
         <w:t>Logistic Regression is the better option</w:t>
       </w:r>
@@ -3332,7 +3350,6 @@
         </w:rPr>
         <w:t xml:space="preserve">Now run the </w:t>
       </w:r>
-      <w:bookmarkStart w:id="0" w:name="_GoBack"/>
       <w:proofErr w:type="spellStart"/>
       <w:r>
         <w:rPr>
@@ -3349,7 +3366,6 @@
         </w:rPr>
         <w:t xml:space="preserve"> </w:t>
       </w:r>
-      <w:bookmarkEnd w:id="0"/>
       <w:r>
         <w:rPr>
           <w:rFonts w:eastAsia="Cambria"/>
@@ -8920,7 +8936,7 @@
 </file>
 
 <file path=customXml/itemProps1.xml><?xml version="1.0" encoding="utf-8"?>
-<ds:datastoreItem xmlns:ds="http://schemas.openxmlformats.org/officeDocument/2006/customXml" ds:itemID="{30E08403-871D-4938-BAB9-210F496CB928}">
+<ds:datastoreItem xmlns:ds="http://schemas.openxmlformats.org/officeDocument/2006/customXml" ds:itemID="{7A68B2FA-031F-483C-B0FD-890418ACC2C4}">
   <ds:schemaRefs>
     <ds:schemaRef ds:uri="http://schemas.openxmlformats.org/officeDocument/2006/bibliography"/>
   </ds:schemaRefs>

</xml_diff>